<commit_message>
Updated README and added images.
</commit_message>
<xml_diff>
--- a/resources/reports/CS-5341-Assignment-1-A04626934.docx
+++ b/resources/reports/CS-5341-Assignment-1-A04626934.docx
@@ -2,39 +2,29 @@
 <file path=word/document.xml><?xml version="1.0" encoding="utf-8"?>
 <w:document xmlns:wpc="http://schemas.microsoft.com/office/word/2010/wordprocessingCanvas" xmlns:cx="http://schemas.microsoft.com/office/drawing/2014/chartex" xmlns:cx1="http://schemas.microsoft.com/office/drawing/2015/9/8/chartex" xmlns:cx2="http://schemas.microsoft.com/office/drawing/2015/10/21/chartex" xmlns:cx3="http://schemas.microsoft.com/office/drawing/2016/5/9/chartex" xmlns:cx4="http://schemas.microsoft.com/office/drawing/2016/5/10/chartex" xmlns:cx5="http://schemas.microsoft.com/office/drawing/2016/5/11/chartex" xmlns:cx6="http://schemas.microsoft.com/office/drawing/2016/5/12/chartex" xmlns:cx7="http://schemas.microsoft.com/office/drawing/2016/5/13/chartex" xmlns:cx8="http://schemas.microsoft.com/office/drawing/2016/5/14/chartex" xmlns:mc="http://schemas.openxmlformats.org/markup-compatibility/2006" xmlns:aink="http://schemas.microsoft.com/office/drawing/2016/ink" xmlns:am3d="http://schemas.microsoft.com/office/drawing/2017/model3d" xmlns:o="urn:schemas-microsoft-com:office:office" xmlns:r="http://schemas.openxmlformats.org/officeDocument/2006/relationships" xmlns:m="http://schemas.openxmlformats.org/officeDocument/2006/math" xmlns:v="urn:schemas-microsoft-com:vml" xmlns:wp14="http://schemas.microsoft.com/office/word/2010/wordprocessingDrawing" xmlns:wp="http://schemas.openxmlformats.org/drawingml/2006/wordprocessingDrawing" xmlns:w10="urn:schemas-microsoft-com:office:word" xmlns:w="http://schemas.openxmlformats.org/wordprocessingml/2006/main" xmlns:w14="http://schemas.microsoft.com/office/word/2010/wordml" xmlns:w15="http://schemas.microsoft.com/office/word/2012/wordml" xmlns:w16cex="http://schemas.microsoft.com/office/word/2018/wordml/cex" xmlns:w16cid="http://schemas.microsoft.com/office/word/2016/wordml/cid" xmlns:w16="http://schemas.microsoft.com/office/word/2018/wordml" xmlns:w16sdtdh="http://schemas.microsoft.com/office/word/2020/wordml/sdtdatahash" xmlns:w16se="http://schemas.microsoft.com/office/word/2015/wordml/symex" xmlns:wpg="http://schemas.microsoft.com/office/word/2010/wordprocessingGroup" xmlns:wpi="http://schemas.microsoft.com/office/word/2010/wordprocessingInk" xmlns:wne="http://schemas.microsoft.com/office/word/2006/wordml" xmlns:wps="http://schemas.microsoft.com/office/word/2010/wordprocessingShape" mc:Ignorable="w14 w15 w16se w16cid w16 w16cex w16sdtdh wp14">
   <w:body>
-    <w:p/>
+    <w:p>
+      <w:pPr>
+        <w:jc w:val="both"/>
+      </w:pPr>
+    </w:p>
     <w:p>
       <w:pPr>
         <w:jc w:val="center"/>
         <w:rPr>
           <w:b/>
           <w:bCs/>
+          <w:sz w:val="36"/>
+          <w:szCs w:val="36"/>
         </w:rPr>
       </w:pPr>
       <w:r>
         <w:rPr>
           <w:b/>
           <w:bCs/>
+          <w:sz w:val="36"/>
+          <w:szCs w:val="36"/>
         </w:rPr>
         <w:t>Assignment 1: TCP Client-Server to Print and Manipulate Socket Options</w:t>
-      </w:r>
-    </w:p>
-    <w:p>
-      <w:pPr>
-        <w:jc w:val="center"/>
-      </w:pPr>
-    </w:p>
-    <w:p>
-      <w:r>
-        <w:t xml:space="preserve">For this assignment, I decided to take some risk and covert the TCP client and server code from C to C++ while removing the dependency to </w:t>
-      </w:r>
-      <w:proofErr w:type="spellStart"/>
-      <w:r>
-        <w:t>unp.h</w:t>
-      </w:r>
-      <w:proofErr w:type="spellEnd"/>
-      <w:r>
-        <w:t xml:space="preserve"> header file. The intent was to use readily available, modern networking libraries. </w:t>
       </w:r>
     </w:p>
     <w:p>
@@ -42,17 +32,960 @@
         <w:rPr>
           <w:b/>
           <w:bCs/>
+          <w:sz w:val="36"/>
+          <w:szCs w:val="36"/>
+        </w:rPr>
+      </w:pPr>
+    </w:p>
+    <w:sdt>
+      <w:sdtPr>
+        <w:id w:val="-1860507970"/>
+        <w:docPartObj>
+          <w:docPartGallery w:val="Table of Contents"/>
+          <w:docPartUnique/>
+        </w:docPartObj>
+      </w:sdtPr>
+      <w:sdtEndPr>
+        <w:rPr>
+          <w:rFonts w:asciiTheme="minorHAnsi" w:eastAsiaTheme="minorHAnsi" w:hAnsiTheme="minorHAnsi" w:cstheme="minorBidi"/>
+          <w:b/>
+          <w:bCs/>
+          <w:noProof/>
+          <w:color w:val="auto"/>
+          <w:sz w:val="22"/>
+          <w:szCs w:val="22"/>
+        </w:rPr>
+      </w:sdtEndPr>
+      <w:sdtContent>
+        <w:p>
+          <w:pPr>
+            <w:pStyle w:val="TOCHeading"/>
+          </w:pPr>
+          <w:r>
+            <w:t>Table of Contents</w:t>
+          </w:r>
+        </w:p>
+        <w:p>
+          <w:pPr>
+            <w:pStyle w:val="TOC1"/>
+            <w:tabs>
+              <w:tab w:val="right" w:leader="dot" w:pos="10790"/>
+            </w:tabs>
+            <w:rPr>
+              <w:rFonts w:eastAsiaTheme="minorEastAsia"/>
+              <w:noProof/>
+            </w:rPr>
+          </w:pPr>
+          <w:r>
+            <w:fldChar w:fldCharType="begin"/>
+          </w:r>
+          <w:r>
+            <w:instrText xml:space="preserve"> TOC \o "1-3" \h \z \u </w:instrText>
+          </w:r>
+          <w:r>
+            <w:fldChar w:fldCharType="separate"/>
+          </w:r>
+          <w:hyperlink w:anchor="_Toc74862158" w:history="1">
+            <w:r>
+              <w:rPr>
+                <w:rStyle w:val="Hyperlink"/>
+                <w:noProof/>
+              </w:rPr>
+              <w:t>Introduction</w:t>
+            </w:r>
+            <w:r>
+              <w:rPr>
+                <w:noProof/>
+                <w:webHidden/>
+              </w:rPr>
+              <w:tab/>
+            </w:r>
+            <w:r>
+              <w:rPr>
+                <w:noProof/>
+                <w:webHidden/>
+              </w:rPr>
+              <w:fldChar w:fldCharType="begin"/>
+            </w:r>
+            <w:r>
+              <w:rPr>
+                <w:noProof/>
+                <w:webHidden/>
+              </w:rPr>
+              <w:instrText xml:space="preserve"> PAGEREF _Toc74862158 \h </w:instrText>
+            </w:r>
+            <w:r>
+              <w:rPr>
+                <w:noProof/>
+                <w:webHidden/>
+              </w:rPr>
+            </w:r>
+            <w:r>
+              <w:rPr>
+                <w:noProof/>
+                <w:webHidden/>
+              </w:rPr>
+              <w:fldChar w:fldCharType="separate"/>
+            </w:r>
+            <w:r>
+              <w:rPr>
+                <w:noProof/>
+                <w:webHidden/>
+              </w:rPr>
+              <w:t>2</w:t>
+            </w:r>
+            <w:r>
+              <w:rPr>
+                <w:noProof/>
+                <w:webHidden/>
+              </w:rPr>
+              <w:fldChar w:fldCharType="end"/>
+            </w:r>
+          </w:hyperlink>
+        </w:p>
+        <w:p>
+          <w:pPr>
+            <w:pStyle w:val="TOC2"/>
+            <w:tabs>
+              <w:tab w:val="right" w:leader="dot" w:pos="10790"/>
+            </w:tabs>
+            <w:rPr>
+              <w:rFonts w:eastAsiaTheme="minorEastAsia"/>
+              <w:noProof/>
+            </w:rPr>
+          </w:pPr>
+          <w:hyperlink w:anchor="_Toc74862159" w:history="1">
+            <w:r>
+              <w:rPr>
+                <w:rStyle w:val="Hyperlink"/>
+                <w:noProof/>
+              </w:rPr>
+              <w:t>Why C++11?</w:t>
+            </w:r>
+            <w:r>
+              <w:rPr>
+                <w:noProof/>
+                <w:webHidden/>
+              </w:rPr>
+              <w:tab/>
+            </w:r>
+            <w:r>
+              <w:rPr>
+                <w:noProof/>
+                <w:webHidden/>
+              </w:rPr>
+              <w:fldChar w:fldCharType="begin"/>
+            </w:r>
+            <w:r>
+              <w:rPr>
+                <w:noProof/>
+                <w:webHidden/>
+              </w:rPr>
+              <w:instrText xml:space="preserve"> PAGEREF _Toc74862159 \h </w:instrText>
+            </w:r>
+            <w:r>
+              <w:rPr>
+                <w:noProof/>
+                <w:webHidden/>
+              </w:rPr>
+            </w:r>
+            <w:r>
+              <w:rPr>
+                <w:noProof/>
+                <w:webHidden/>
+              </w:rPr>
+              <w:fldChar w:fldCharType="separate"/>
+            </w:r>
+            <w:r>
+              <w:rPr>
+                <w:noProof/>
+                <w:webHidden/>
+              </w:rPr>
+              <w:t>2</w:t>
+            </w:r>
+            <w:r>
+              <w:rPr>
+                <w:noProof/>
+                <w:webHidden/>
+              </w:rPr>
+              <w:fldChar w:fldCharType="end"/>
+            </w:r>
+          </w:hyperlink>
+        </w:p>
+        <w:p>
+          <w:pPr>
+            <w:pStyle w:val="TOC2"/>
+            <w:tabs>
+              <w:tab w:val="right" w:leader="dot" w:pos="10790"/>
+            </w:tabs>
+            <w:rPr>
+              <w:rFonts w:eastAsiaTheme="minorEastAsia"/>
+              <w:noProof/>
+            </w:rPr>
+          </w:pPr>
+          <w:hyperlink w:anchor="_Toc74862160" w:history="1">
+            <w:r>
+              <w:rPr>
+                <w:rStyle w:val="Hyperlink"/>
+                <w:noProof/>
+              </w:rPr>
+              <w:t>Notes on Limitations and Design Constraints</w:t>
+            </w:r>
+            <w:r>
+              <w:rPr>
+                <w:noProof/>
+                <w:webHidden/>
+              </w:rPr>
+              <w:tab/>
+            </w:r>
+            <w:r>
+              <w:rPr>
+                <w:noProof/>
+                <w:webHidden/>
+              </w:rPr>
+              <w:fldChar w:fldCharType="begin"/>
+            </w:r>
+            <w:r>
+              <w:rPr>
+                <w:noProof/>
+                <w:webHidden/>
+              </w:rPr>
+              <w:instrText xml:space="preserve"> PAGEREF _Toc74862160 \h </w:instrText>
+            </w:r>
+            <w:r>
+              <w:rPr>
+                <w:noProof/>
+                <w:webHidden/>
+              </w:rPr>
+            </w:r>
+            <w:r>
+              <w:rPr>
+                <w:noProof/>
+                <w:webHidden/>
+              </w:rPr>
+              <w:fldChar w:fldCharType="separate"/>
+            </w:r>
+            <w:r>
+              <w:rPr>
+                <w:noProof/>
+                <w:webHidden/>
+              </w:rPr>
+              <w:t>2</w:t>
+            </w:r>
+            <w:r>
+              <w:rPr>
+                <w:noProof/>
+                <w:webHidden/>
+              </w:rPr>
+              <w:fldChar w:fldCharType="end"/>
+            </w:r>
+          </w:hyperlink>
+        </w:p>
+        <w:p>
+          <w:pPr>
+            <w:pStyle w:val="TOC1"/>
+            <w:tabs>
+              <w:tab w:val="right" w:leader="dot" w:pos="10790"/>
+            </w:tabs>
+            <w:rPr>
+              <w:rFonts w:eastAsiaTheme="minorEastAsia"/>
+              <w:noProof/>
+            </w:rPr>
+          </w:pPr>
+          <w:hyperlink w:anchor="_Toc74862161" w:history="1">
+            <w:r>
+              <w:rPr>
+                <w:rStyle w:val="Hyperlink"/>
+                <w:noProof/>
+              </w:rPr>
+              <w:t>Results and Program Execution</w:t>
+            </w:r>
+            <w:r>
+              <w:rPr>
+                <w:noProof/>
+                <w:webHidden/>
+              </w:rPr>
+              <w:tab/>
+            </w:r>
+            <w:r>
+              <w:rPr>
+                <w:noProof/>
+                <w:webHidden/>
+              </w:rPr>
+              <w:fldChar w:fldCharType="begin"/>
+            </w:r>
+            <w:r>
+              <w:rPr>
+                <w:noProof/>
+                <w:webHidden/>
+              </w:rPr>
+              <w:instrText xml:space="preserve"> PAGEREF _Toc74862161 \h </w:instrText>
+            </w:r>
+            <w:r>
+              <w:rPr>
+                <w:noProof/>
+                <w:webHidden/>
+              </w:rPr>
+            </w:r>
+            <w:r>
+              <w:rPr>
+                <w:noProof/>
+                <w:webHidden/>
+              </w:rPr>
+              <w:fldChar w:fldCharType="separate"/>
+            </w:r>
+            <w:r>
+              <w:rPr>
+                <w:noProof/>
+                <w:webHidden/>
+              </w:rPr>
+              <w:t>3</w:t>
+            </w:r>
+            <w:r>
+              <w:rPr>
+                <w:noProof/>
+                <w:webHidden/>
+              </w:rPr>
+              <w:fldChar w:fldCharType="end"/>
+            </w:r>
+          </w:hyperlink>
+        </w:p>
+        <w:p>
+          <w:pPr>
+            <w:pStyle w:val="TOC1"/>
+            <w:tabs>
+              <w:tab w:val="right" w:leader="dot" w:pos="10790"/>
+            </w:tabs>
+            <w:rPr>
+              <w:rFonts w:eastAsiaTheme="minorEastAsia"/>
+              <w:noProof/>
+            </w:rPr>
+          </w:pPr>
+          <w:hyperlink w:anchor="_Toc74862162" w:history="1">
+            <w:r>
+              <w:rPr>
+                <w:rStyle w:val="Hyperlink"/>
+                <w:noProof/>
+              </w:rPr>
+              <w:t>References</w:t>
+            </w:r>
+            <w:r>
+              <w:rPr>
+                <w:noProof/>
+                <w:webHidden/>
+              </w:rPr>
+              <w:tab/>
+            </w:r>
+            <w:r>
+              <w:rPr>
+                <w:noProof/>
+                <w:webHidden/>
+              </w:rPr>
+              <w:fldChar w:fldCharType="begin"/>
+            </w:r>
+            <w:r>
+              <w:rPr>
+                <w:noProof/>
+                <w:webHidden/>
+              </w:rPr>
+              <w:instrText xml:space="preserve"> PAGEREF _Toc74862162 \h </w:instrText>
+            </w:r>
+            <w:r>
+              <w:rPr>
+                <w:noProof/>
+                <w:webHidden/>
+              </w:rPr>
+            </w:r>
+            <w:r>
+              <w:rPr>
+                <w:noProof/>
+                <w:webHidden/>
+              </w:rPr>
+              <w:fldChar w:fldCharType="separate"/>
+            </w:r>
+            <w:r>
+              <w:rPr>
+                <w:noProof/>
+                <w:webHidden/>
+              </w:rPr>
+              <w:t>8</w:t>
+            </w:r>
+            <w:r>
+              <w:rPr>
+                <w:noProof/>
+                <w:webHidden/>
+              </w:rPr>
+              <w:fldChar w:fldCharType="end"/>
+            </w:r>
+          </w:hyperlink>
+        </w:p>
+        <w:p>
+          <w:r>
+            <w:rPr>
+              <w:b/>
+              <w:bCs/>
+              <w:noProof/>
+            </w:rPr>
+            <w:fldChar w:fldCharType="end"/>
+          </w:r>
+        </w:p>
+      </w:sdtContent>
+    </w:sdt>
+    <w:p>
+      <w:pPr>
+        <w:pStyle w:val="TableofFigures"/>
+        <w:tabs>
+          <w:tab w:val="right" w:leader="dot" w:pos="10790"/>
+        </w:tabs>
+        <w:rPr>
+          <w:rFonts w:eastAsiaTheme="minorEastAsia"/>
+          <w:noProof/>
         </w:rPr>
       </w:pPr>
       <w:r>
         <w:rPr>
           <w:b/>
           <w:bCs/>
+          <w:sz w:val="36"/>
+          <w:szCs w:val="36"/>
         </w:rPr>
+        <w:fldChar w:fldCharType="begin"/>
+      </w:r>
+      <w:r>
+        <w:rPr>
+          <w:b/>
+          <w:bCs/>
+          <w:sz w:val="36"/>
+          <w:szCs w:val="36"/>
+        </w:rPr>
+        <w:instrText xml:space="preserve"> TOC \h \z \c "Figure" </w:instrText>
+      </w:r>
+      <w:r>
+        <w:rPr>
+          <w:b/>
+          <w:bCs/>
+          <w:sz w:val="36"/>
+          <w:szCs w:val="36"/>
+        </w:rPr>
+        <w:fldChar w:fldCharType="separate"/>
+      </w:r>
+      <w:hyperlink w:anchor="_Toc74862182" w:history="1">
+        <w:r>
+          <w:rPr>
+            <w:rStyle w:val="Hyperlink"/>
+            <w:noProof/>
+          </w:rPr>
+          <w:t>Figure 1: Build the project and start the server on Eros.</w:t>
+        </w:r>
+        <w:r>
+          <w:rPr>
+            <w:noProof/>
+            <w:webHidden/>
+          </w:rPr>
+          <w:tab/>
+        </w:r>
+        <w:r>
+          <w:rPr>
+            <w:noProof/>
+            <w:webHidden/>
+          </w:rPr>
+          <w:fldChar w:fldCharType="begin"/>
+        </w:r>
+        <w:r>
+          <w:rPr>
+            <w:noProof/>
+            <w:webHidden/>
+          </w:rPr>
+          <w:instrText xml:space="preserve"> PAGEREF _Toc74862182 \h </w:instrText>
+        </w:r>
+        <w:r>
+          <w:rPr>
+            <w:noProof/>
+            <w:webHidden/>
+          </w:rPr>
+        </w:r>
+        <w:r>
+          <w:rPr>
+            <w:noProof/>
+            <w:webHidden/>
+          </w:rPr>
+          <w:fldChar w:fldCharType="separate"/>
+        </w:r>
+        <w:r>
+          <w:rPr>
+            <w:noProof/>
+            <w:webHidden/>
+          </w:rPr>
+          <w:t>4</w:t>
+        </w:r>
+        <w:r>
+          <w:rPr>
+            <w:noProof/>
+            <w:webHidden/>
+          </w:rPr>
+          <w:fldChar w:fldCharType="end"/>
+        </w:r>
+      </w:hyperlink>
+    </w:p>
+    <w:p>
+      <w:pPr>
+        <w:pStyle w:val="TableofFigures"/>
+        <w:tabs>
+          <w:tab w:val="right" w:leader="dot" w:pos="10790"/>
+        </w:tabs>
+        <w:rPr>
+          <w:rFonts w:eastAsiaTheme="minorEastAsia"/>
+          <w:noProof/>
+        </w:rPr>
+      </w:pPr>
+      <w:hyperlink w:anchor="_Toc74862183" w:history="1">
+        <w:r>
+          <w:rPr>
+            <w:rStyle w:val="Hyperlink"/>
+            <w:noProof/>
+          </w:rPr>
+          <w:t>Figure 2: Run the client on Zeus.</w:t>
+        </w:r>
+        <w:r>
+          <w:rPr>
+            <w:noProof/>
+            <w:webHidden/>
+          </w:rPr>
+          <w:tab/>
+        </w:r>
+        <w:r>
+          <w:rPr>
+            <w:noProof/>
+            <w:webHidden/>
+          </w:rPr>
+          <w:fldChar w:fldCharType="begin"/>
+        </w:r>
+        <w:r>
+          <w:rPr>
+            <w:noProof/>
+            <w:webHidden/>
+          </w:rPr>
+          <w:instrText xml:space="preserve"> PAGEREF _Toc74862183 \h </w:instrText>
+        </w:r>
+        <w:r>
+          <w:rPr>
+            <w:noProof/>
+            <w:webHidden/>
+          </w:rPr>
+        </w:r>
+        <w:r>
+          <w:rPr>
+            <w:noProof/>
+            <w:webHidden/>
+          </w:rPr>
+          <w:fldChar w:fldCharType="separate"/>
+        </w:r>
+        <w:r>
+          <w:rPr>
+            <w:noProof/>
+            <w:webHidden/>
+          </w:rPr>
+          <w:t>5</w:t>
+        </w:r>
+        <w:r>
+          <w:rPr>
+            <w:noProof/>
+            <w:webHidden/>
+          </w:rPr>
+          <w:fldChar w:fldCharType="end"/>
+        </w:r>
+      </w:hyperlink>
+    </w:p>
+    <w:p>
+      <w:pPr>
+        <w:pStyle w:val="TableofFigures"/>
+        <w:tabs>
+          <w:tab w:val="right" w:leader="dot" w:pos="10790"/>
+        </w:tabs>
+        <w:rPr>
+          <w:rFonts w:eastAsiaTheme="minorEastAsia"/>
+          <w:noProof/>
+        </w:rPr>
+      </w:pPr>
+      <w:hyperlink w:anchor="_Toc74862184" w:history="1">
+        <w:r>
+          <w:rPr>
+            <w:rStyle w:val="Hyperlink"/>
+            <w:noProof/>
+          </w:rPr>
+          <w:t>Figure 3: Server on Eros processes client payload sent from Zeus.</w:t>
+        </w:r>
+        <w:r>
+          <w:rPr>
+            <w:noProof/>
+            <w:webHidden/>
+          </w:rPr>
+          <w:tab/>
+        </w:r>
+        <w:r>
+          <w:rPr>
+            <w:noProof/>
+            <w:webHidden/>
+          </w:rPr>
+          <w:fldChar w:fldCharType="begin"/>
+        </w:r>
+        <w:r>
+          <w:rPr>
+            <w:noProof/>
+            <w:webHidden/>
+          </w:rPr>
+          <w:instrText xml:space="preserve"> PAGEREF _Toc74862184 \h </w:instrText>
+        </w:r>
+        <w:r>
+          <w:rPr>
+            <w:noProof/>
+            <w:webHidden/>
+          </w:rPr>
+        </w:r>
+        <w:r>
+          <w:rPr>
+            <w:noProof/>
+            <w:webHidden/>
+          </w:rPr>
+          <w:fldChar w:fldCharType="separate"/>
+        </w:r>
+        <w:r>
+          <w:rPr>
+            <w:noProof/>
+            <w:webHidden/>
+          </w:rPr>
+          <w:t>6</w:t>
+        </w:r>
+        <w:r>
+          <w:rPr>
+            <w:noProof/>
+            <w:webHidden/>
+          </w:rPr>
+          <w:fldChar w:fldCharType="end"/>
+        </w:r>
+      </w:hyperlink>
+    </w:p>
+    <w:p>
+      <w:pPr>
+        <w:pStyle w:val="TableofFigures"/>
+        <w:tabs>
+          <w:tab w:val="right" w:leader="dot" w:pos="10790"/>
+        </w:tabs>
+        <w:rPr>
+          <w:rFonts w:eastAsiaTheme="minorEastAsia"/>
+          <w:noProof/>
+        </w:rPr>
+      </w:pPr>
+      <w:hyperlink w:anchor="_Toc74862185" w:history="1">
+        <w:r>
+          <w:rPr>
+            <w:rStyle w:val="Hyperlink"/>
+            <w:noProof/>
+          </w:rPr>
+          <w:t>Figure 4: New server socket opts after processing. Binary flags are inverted, numeric types are changed, timeval is set to sec = 1 and usec = 50000, Linger is kept intentionally the same.</w:t>
+        </w:r>
+        <w:r>
+          <w:rPr>
+            <w:noProof/>
+            <w:webHidden/>
+          </w:rPr>
+          <w:tab/>
+        </w:r>
+        <w:r>
+          <w:rPr>
+            <w:noProof/>
+            <w:webHidden/>
+          </w:rPr>
+          <w:fldChar w:fldCharType="begin"/>
+        </w:r>
+        <w:r>
+          <w:rPr>
+            <w:noProof/>
+            <w:webHidden/>
+          </w:rPr>
+          <w:instrText xml:space="preserve"> PAGEREF _Toc74862185 \h </w:instrText>
+        </w:r>
+        <w:r>
+          <w:rPr>
+            <w:noProof/>
+            <w:webHidden/>
+          </w:rPr>
+        </w:r>
+        <w:r>
+          <w:rPr>
+            <w:noProof/>
+            <w:webHidden/>
+          </w:rPr>
+          <w:fldChar w:fldCharType="separate"/>
+        </w:r>
+        <w:r>
+          <w:rPr>
+            <w:noProof/>
+            <w:webHidden/>
+          </w:rPr>
+          <w:t>7</w:t>
+        </w:r>
+        <w:r>
+          <w:rPr>
+            <w:noProof/>
+            <w:webHidden/>
+          </w:rPr>
+          <w:fldChar w:fldCharType="end"/>
+        </w:r>
+      </w:hyperlink>
+    </w:p>
+    <w:p>
+      <w:pPr>
+        <w:pStyle w:val="TableofFigures"/>
+        <w:tabs>
+          <w:tab w:val="right" w:leader="dot" w:pos="10790"/>
+        </w:tabs>
+        <w:rPr>
+          <w:rFonts w:eastAsiaTheme="minorEastAsia"/>
+          <w:noProof/>
+        </w:rPr>
+      </w:pPr>
+      <w:hyperlink w:anchor="_Toc74862186" w:history="1">
+        <w:r>
+          <w:rPr>
+            <w:rStyle w:val="Hyperlink"/>
+            <w:noProof/>
+          </w:rPr>
+          <w:t>Figure 5: Shutting down the server with Ctrl + C. Also Ctrl + Z may be used, or the Linux kill command.</w:t>
+        </w:r>
+        <w:r>
+          <w:rPr>
+            <w:noProof/>
+            <w:webHidden/>
+          </w:rPr>
+          <w:tab/>
+        </w:r>
+        <w:r>
+          <w:rPr>
+            <w:noProof/>
+            <w:webHidden/>
+          </w:rPr>
+          <w:fldChar w:fldCharType="begin"/>
+        </w:r>
+        <w:r>
+          <w:rPr>
+            <w:noProof/>
+            <w:webHidden/>
+          </w:rPr>
+          <w:instrText xml:space="preserve"> PAGEREF _Toc74862186 \h </w:instrText>
+        </w:r>
+        <w:r>
+          <w:rPr>
+            <w:noProof/>
+            <w:webHidden/>
+          </w:rPr>
+        </w:r>
+        <w:r>
+          <w:rPr>
+            <w:noProof/>
+            <w:webHidden/>
+          </w:rPr>
+          <w:fldChar w:fldCharType="separate"/>
+        </w:r>
+        <w:r>
+          <w:rPr>
+            <w:noProof/>
+            <w:webHidden/>
+          </w:rPr>
+          <w:t>7</w:t>
+        </w:r>
+        <w:r>
+          <w:rPr>
+            <w:noProof/>
+            <w:webHidden/>
+          </w:rPr>
+          <w:fldChar w:fldCharType="end"/>
+        </w:r>
+      </w:hyperlink>
+    </w:p>
+    <w:p>
+      <w:pPr>
+        <w:rPr>
+          <w:b/>
+          <w:bCs/>
+          <w:sz w:val="36"/>
+          <w:szCs w:val="36"/>
+        </w:rPr>
+      </w:pPr>
+      <w:r>
+        <w:rPr>
+          <w:b/>
+          <w:bCs/>
+          <w:sz w:val="36"/>
+          <w:szCs w:val="36"/>
+        </w:rPr>
+        <w:fldChar w:fldCharType="end"/>
+      </w:r>
+    </w:p>
+    <w:p>
+      <w:pPr>
+        <w:rPr>
+          <w:b/>
+          <w:bCs/>
+          <w:sz w:val="36"/>
+          <w:szCs w:val="36"/>
+        </w:rPr>
+      </w:pPr>
+    </w:p>
+    <w:p>
+      <w:pPr>
+        <w:rPr>
+          <w:b/>
+          <w:bCs/>
+          <w:sz w:val="36"/>
+          <w:szCs w:val="36"/>
+        </w:rPr>
+      </w:pPr>
+    </w:p>
+    <w:p>
+      <w:pPr>
+        <w:rPr>
+          <w:b/>
+          <w:bCs/>
+          <w:sz w:val="36"/>
+          <w:szCs w:val="36"/>
+        </w:rPr>
+      </w:pPr>
+    </w:p>
+    <w:p>
+      <w:pPr>
+        <w:rPr>
+          <w:b/>
+          <w:bCs/>
+          <w:sz w:val="36"/>
+          <w:szCs w:val="36"/>
+        </w:rPr>
+      </w:pPr>
+    </w:p>
+    <w:p>
+      <w:pPr>
+        <w:rPr>
+          <w:b/>
+          <w:bCs/>
+          <w:sz w:val="36"/>
+          <w:szCs w:val="36"/>
+        </w:rPr>
+      </w:pPr>
+    </w:p>
+    <w:p>
+      <w:pPr>
+        <w:rPr>
+          <w:b/>
+          <w:bCs/>
+          <w:sz w:val="36"/>
+          <w:szCs w:val="36"/>
+        </w:rPr>
+      </w:pPr>
+    </w:p>
+    <w:p>
+      <w:pPr>
+        <w:rPr>
+          <w:b/>
+          <w:bCs/>
+          <w:sz w:val="36"/>
+          <w:szCs w:val="36"/>
+        </w:rPr>
+      </w:pPr>
+    </w:p>
+    <w:p>
+      <w:pPr>
+        <w:rPr>
+          <w:b/>
+          <w:bCs/>
+          <w:sz w:val="36"/>
+          <w:szCs w:val="36"/>
+        </w:rPr>
+      </w:pPr>
+    </w:p>
+    <w:p>
+      <w:pPr>
+        <w:rPr>
+          <w:b/>
+          <w:bCs/>
+          <w:sz w:val="36"/>
+          <w:szCs w:val="36"/>
+        </w:rPr>
+      </w:pPr>
+    </w:p>
+    <w:p>
+      <w:pPr>
+        <w:pStyle w:val="Heading1"/>
+        <w:jc w:val="both"/>
+      </w:pPr>
+      <w:bookmarkStart w:id="0" w:name="_Toc74862158"/>
+      <w:r>
+        <w:lastRenderedPageBreak/>
+        <w:t>Introduction</w:t>
+      </w:r>
+      <w:bookmarkEnd w:id="0"/>
+    </w:p>
+    <w:p>
+      <w:pPr>
+        <w:jc w:val="both"/>
+      </w:pPr>
+      <w:r>
+        <w:t xml:space="preserve">For this assignment, I decided to take some risk and covert the TCP client and server code from C to C++ while removing the dependency to </w:t>
+      </w:r>
+      <w:r>
+        <w:t xml:space="preserve">the </w:t>
+      </w:r>
+      <w:proofErr w:type="spellStart"/>
+      <w:r>
+        <w:t>unp.h</w:t>
+      </w:r>
+      <w:proofErr w:type="spellEnd"/>
+      <w:r>
+        <w:t xml:space="preserve"> header file. The intent was to use readily available, modern networking libraries</w:t>
+      </w:r>
+      <w:r>
+        <w:t xml:space="preserve">. Initially I thought to leverage classes and use an object-oriented design approach. I stuck to functional programming as there is no need to instantiate classes or deal with object reuse; the program is rather straightforward and short. </w:t>
+      </w:r>
+    </w:p>
+    <w:p>
+      <w:pPr>
+        <w:jc w:val="both"/>
+      </w:pPr>
+      <w:r>
+        <w:t xml:space="preserve">Source code for this program may be found on GitHub here: </w:t>
+      </w:r>
+    </w:p>
+    <w:p>
+      <w:pPr>
+        <w:ind w:firstLine="720"/>
+        <w:jc w:val="both"/>
+      </w:pPr>
+      <w:hyperlink r:id="rId8" w:history="1">
+        <w:r>
+          <w:rPr>
+            <w:rStyle w:val="Hyperlink"/>
+          </w:rPr>
+          <w:t>https://github.com/bss8/tcp-socket-options</w:t>
+        </w:r>
+      </w:hyperlink>
+      <w:r>
+        <w:t xml:space="preserve"> </w:t>
+      </w:r>
+    </w:p>
+    <w:p>
+      <w:pPr>
+        <w:pStyle w:val="Heading2"/>
+        <w:jc w:val="both"/>
+      </w:pPr>
+      <w:bookmarkStart w:id="1" w:name="_Toc74862159"/>
+      <w:r>
         <w:t>Why C++11?</w:t>
       </w:r>
-    </w:p>
-    <w:p>
+      <w:bookmarkEnd w:id="1"/>
+    </w:p>
+    <w:p>
+      <w:pPr>
+        <w:jc w:val="both"/>
+      </w:pPr>
       <w:r>
         <w:t xml:space="preserve">A small aside but worth mentioning. Why use </w:t>
       </w:r>
@@ -72,6 +1005,7 @@
           <w:numId w:val="1"/>
         </w:numPr>
         <w:spacing w:after="0"/>
+        <w:jc w:val="both"/>
       </w:pPr>
       <w:r>
         <w:t>lambda expressions,</w:t>
@@ -84,6 +1018,7 @@
           <w:numId w:val="1"/>
         </w:numPr>
         <w:spacing w:after="0"/>
+        <w:jc w:val="both"/>
       </w:pPr>
       <w:r>
         <w:t>automatic type deduction of objects,</w:t>
@@ -96,6 +1031,7 @@
           <w:numId w:val="1"/>
         </w:numPr>
         <w:spacing w:after="0"/>
+        <w:jc w:val="both"/>
       </w:pPr>
       <w:r>
         <w:t>uniform initialization syntax,</w:t>
@@ -108,6 +1044,7 @@
           <w:numId w:val="1"/>
         </w:numPr>
         <w:spacing w:after="0"/>
+        <w:jc w:val="both"/>
       </w:pPr>
       <w:r>
         <w:t>delegating constructors,</w:t>
@@ -120,6 +1057,7 @@
           <w:numId w:val="1"/>
         </w:numPr>
         <w:spacing w:after="0"/>
+        <w:jc w:val="both"/>
       </w:pPr>
       <w:r>
         <w:t>deleted and defaulted function declarations,</w:t>
@@ -132,6 +1070,7 @@
           <w:numId w:val="1"/>
         </w:numPr>
         <w:spacing w:after="0"/>
+        <w:jc w:val="both"/>
       </w:pPr>
       <w:proofErr w:type="spellStart"/>
       <w:r>
@@ -149,6 +1088,7 @@
           <w:numId w:val="1"/>
         </w:numPr>
         <w:spacing w:after="0"/>
+        <w:jc w:val="both"/>
       </w:pPr>
       <w:proofErr w:type="spellStart"/>
       <w:r>
@@ -160,6 +1100,9 @@
       </w:r>
     </w:p>
     <w:p>
+      <w:pPr>
+        <w:jc w:val="both"/>
+      </w:pPr>
       <w:r>
         <w:t xml:space="preserve">"The C++11 Standard Library was also revamped with new algorithms, new container classes, atomic operations, type traits, regular expressions, new smart pointers, </w:t>
       </w:r>
@@ -169,66 +1112,873 @@
       </w:r>
       <w:proofErr w:type="gramEnd"/>
       <w:r>
-        <w:t>) facility, and of course a multithreading library"</w:t>
-      </w:r>
+        <w:t>) facility, and of course a multithreading</w:t>
+      </w:r>
+      <w:r>
+        <w:t xml:space="preserve"> </w:t>
+      </w:r>
+      <w:r>
+        <w:t>library</w:t>
+      </w:r>
+      <w:r>
+        <w:t>.</w:t>
+      </w:r>
+      <w:r>
+        <w:t>"</w:t>
+      </w:r>
+    </w:p>
+    <w:p>
+      <w:pPr>
+        <w:pStyle w:val="Heading2"/>
+        <w:jc w:val="both"/>
+      </w:pPr>
+    </w:p>
+    <w:p>
+      <w:pPr>
+        <w:pStyle w:val="Heading2"/>
+        <w:jc w:val="both"/>
+      </w:pPr>
+      <w:bookmarkStart w:id="2" w:name="_Toc74862160"/>
+      <w:r>
+        <w:t>Notes on Limitations and Design Constraints</w:t>
+      </w:r>
+      <w:bookmarkEnd w:id="2"/>
+    </w:p>
+    <w:p>
+      <w:pPr>
+        <w:jc w:val="both"/>
+      </w:pPr>
+    </w:p>
+    <w:p>
+      <w:pPr>
+        <w:jc w:val="both"/>
+      </w:pPr>
+      <w:r>
+        <w:t xml:space="preserve">When setting socket options to new values, we must be mindful. SO_SNDBUF and SO_RCVBUF have an upper limit, which if exceeded will ignore the value we are trying to use. Otherwise, if we set it to 50,000 for example, the value displayed will be double – 100,000. Likewise, if we set it to 40,000 the value displayed will be 80,000. </w:t>
+      </w:r>
+    </w:p>
+    <w:p>
+      <w:pPr>
+        <w:jc w:val="both"/>
+      </w:pPr>
+      <w:r>
+        <w:t xml:space="preserve">Please also note that some options may not be changed – either the protocol is not </w:t>
+      </w:r>
+      <w:r>
+        <w:t>available,</w:t>
+      </w:r>
+      <w:r>
+        <w:t xml:space="preserve"> or the server restricts access and modification fails with </w:t>
+      </w:r>
+      <w:r>
+        <w:t xml:space="preserve">“Permission denied.” This occurs for SO_DEBUG, SO_TYPE, SO_SNDLOWAT, and TCP_MAXSEG. </w:t>
+      </w:r>
+    </w:p>
+    <w:p>
+      <w:pPr>
+        <w:jc w:val="both"/>
+      </w:pPr>
+      <w:r>
+        <w:t>TCP_MAXSEG</w:t>
+      </w:r>
+      <w:r>
+        <w:t>: “</w:t>
+      </w:r>
+      <w:r>
+        <w:t>The maximum segment size for outgoing TCP packets. In Linux 2.2 and earlier, and in Linux 2.6.28 and later, if this option is set before connection establishment, it also changes the MSS value announced to the other end in the initial packet. Values greater than the (eventual) interface MTU have no effect. TCP will also impose its minimum and maximum bounds over the value provided.</w:t>
+      </w:r>
+      <w:r>
+        <w:t>”</w:t>
+      </w:r>
+    </w:p>
+    <w:p>
+      <w:pPr>
+        <w:jc w:val="both"/>
+      </w:pPr>
+      <w:hyperlink r:id="rId9" w:history="1">
+        <w:r>
+          <w:rPr>
+            <w:rStyle w:val="Hyperlink"/>
+          </w:rPr>
+          <w:t>https://linux.die.net/man/7/tcp</w:t>
+        </w:r>
+      </w:hyperlink>
+      <w:r>
+        <w:t xml:space="preserve"> </w:t>
+      </w:r>
+    </w:p>
+    <w:p>
+      <w:pPr>
+        <w:jc w:val="both"/>
+      </w:pPr>
+    </w:p>
+    <w:p>
+      <w:pPr>
+        <w:jc w:val="both"/>
+      </w:pPr>
+    </w:p>
+    <w:p>
+      <w:pPr>
+        <w:jc w:val="both"/>
+      </w:pPr>
+    </w:p>
+    <w:p>
+      <w:pPr>
+        <w:jc w:val="both"/>
+      </w:pPr>
+    </w:p>
+    <w:p>
+      <w:pPr>
+        <w:jc w:val="both"/>
+      </w:pPr>
+    </w:p>
+    <w:p>
+      <w:pPr>
+        <w:jc w:val="both"/>
+      </w:pPr>
+    </w:p>
+    <w:p>
+      <w:pPr>
+        <w:pStyle w:val="Heading1"/>
+      </w:pPr>
+      <w:bookmarkStart w:id="3" w:name="_Toc74862161"/>
+      <w:r>
+        <w:t>Results and Program Execution</w:t>
+      </w:r>
+      <w:bookmarkEnd w:id="3"/>
+    </w:p>
+    <w:p>
+      <w:pPr>
+        <w:jc w:val="both"/>
+      </w:pPr>
+    </w:p>
+    <w:p>
+      <w:pPr>
+        <w:jc w:val="both"/>
+      </w:pPr>
+      <w:r>
+        <w:t xml:space="preserve">The program is correct and performs the specified functionality. The client sends a string payload to the server, containing server options and values. It is in the form: </w:t>
+      </w:r>
+      <w:proofErr w:type="spellStart"/>
+      <w:r>
+        <w:t>opt_</w:t>
+      </w:r>
+      <w:proofErr w:type="gramStart"/>
+      <w:r>
+        <w:t>str,opt</w:t>
+      </w:r>
+      <w:proofErr w:type="gramEnd"/>
+      <w:r>
+        <w:t>_name,opt_val</w:t>
+      </w:r>
+      <w:proofErr w:type="spellEnd"/>
+    </w:p>
+    <w:p>
+      <w:pPr>
+        <w:jc w:val="both"/>
+      </w:pPr>
+      <w:r>
+        <w:t xml:space="preserve">Where </w:t>
+      </w:r>
+      <w:proofErr w:type="spellStart"/>
+      <w:r>
+        <w:t>opt_str</w:t>
+      </w:r>
+      <w:proofErr w:type="spellEnd"/>
+      <w:r>
+        <w:t xml:space="preserve"> is the string representation of the socket option, </w:t>
+      </w:r>
+      <w:proofErr w:type="spellStart"/>
+      <w:r>
+        <w:t>opt_name</w:t>
+      </w:r>
+      <w:proofErr w:type="spellEnd"/>
+      <w:r>
+        <w:t xml:space="preserve"> is an integer representation of the socket option, and </w:t>
+      </w:r>
+      <w:proofErr w:type="spellStart"/>
+      <w:r>
+        <w:t>opt_val</w:t>
+      </w:r>
+      <w:proofErr w:type="spellEnd"/>
+      <w:r>
+        <w:t xml:space="preserve"> is the value. In the case of non-binary types, the value may consist of two ite</w:t>
+      </w:r>
+      <w:r>
+        <w:t xml:space="preserve">ms. </w:t>
+      </w:r>
+    </w:p>
+    <w:p>
+      <w:pPr>
+        <w:jc w:val="both"/>
+      </w:pPr>
+      <w:r>
+        <w:t xml:space="preserve">Binary values are inverted. If it is off on the client, it is set to on in the server and vice versa. For numeric types, a small value less than 10,000 is simply doubled. Larger values are set to 30,000 (which appear as twice this when </w:t>
+      </w:r>
+      <w:proofErr w:type="spellStart"/>
+      <w:r>
+        <w:t>getsockopts</w:t>
+      </w:r>
+      <w:proofErr w:type="spellEnd"/>
+      <w:r>
+        <w:t xml:space="preserve"> is invoked, thus we see 60,000). </w:t>
+      </w:r>
+    </w:p>
+    <w:p>
+      <w:pPr>
+        <w:jc w:val="both"/>
+      </w:pPr>
+      <w:r>
+        <w:t xml:space="preserve">Certain socket options are not available – </w:t>
+      </w:r>
+      <w:proofErr w:type="spellStart"/>
+      <w:r>
+        <w:t>getsockopts</w:t>
+      </w:r>
+      <w:proofErr w:type="spellEnd"/>
+      <w:r>
+        <w:t xml:space="preserve"> does not find them. In this case we skip it. Other times, the operating system has restrictions to prevent overutilization of resources. In the case of SO_DEBUG, we receive a “Permission denied” error when we try to enable it. Lastly, some protocols are not available. </w:t>
+      </w:r>
+    </w:p>
+    <w:p>
+      <w:pPr>
+        <w:jc w:val="both"/>
+      </w:pPr>
+      <w:r>
+        <w:t xml:space="preserve">Overall, the client on Zeus TXST Linux server should send 20 socket options to the server on Eros. The server should, in turn, process 20 socket options. </w:t>
+      </w:r>
+    </w:p>
+    <w:p>
+      <w:pPr>
+        <w:jc w:val="both"/>
+      </w:pPr>
+      <w:r>
+        <w:t xml:space="preserve">Here is the client payload: </w:t>
+      </w:r>
+    </w:p>
+    <w:p>
+      <w:pPr>
+        <w:rPr>
+          <w:rFonts w:ascii="Courier New" w:hAnsi="Courier New" w:cs="Courier New"/>
+        </w:rPr>
+      </w:pPr>
+      <w:r>
+        <w:rPr>
+          <w:rFonts w:ascii="Courier New" w:hAnsi="Courier New" w:cs="Courier New"/>
+        </w:rPr>
+        <w:t xml:space="preserve">Msg received from client is: SO_BROADCAST,6,off;SO_DEBUG,1,off;SO_DONTROUTE,5,off;SO_ERROR,4,0;SO_KEEPALIVE,9,off;SO_LINGER,13,l_onoff = 0, </w:t>
+      </w:r>
+      <w:proofErr w:type="spellStart"/>
+      <w:r>
+        <w:rPr>
+          <w:rFonts w:ascii="Courier New" w:hAnsi="Courier New" w:cs="Courier New"/>
+        </w:rPr>
+        <w:t>l_linger</w:t>
+      </w:r>
+      <w:proofErr w:type="spellEnd"/>
+      <w:r>
+        <w:rPr>
+          <w:rFonts w:ascii="Courier New" w:hAnsi="Courier New" w:cs="Courier New"/>
+        </w:rPr>
+        <w:t xml:space="preserve"> = 0;SO_OOBINLINE,10,off;SO_RCVBUF,8,367360;SO_SNDBUF,7,87040;SO_RCVLOWAT,18,1;SO_SNDLOWAT,19,1;SO_RCVTIMEO,20,0 sec, 0 usec;SO_SNDTIMEO,21,0 sec, 0 usec;SO_REUSEADDR,2,off;SO_REUSEPORT,15,off;SO_TYPE,3,1;IP_TOS,1,0;IP_TTL,2,64;TCP_MAXSEG,2,1448;TCP_NODELAY,1,off;</w:t>
+      </w:r>
+    </w:p>
+    <w:p>
+      <w:pPr>
+        <w:rPr>
+          <w:rFonts w:ascii="Courier New" w:hAnsi="Courier New" w:cs="Courier New"/>
+        </w:rPr>
+      </w:pPr>
+    </w:p>
+    <w:p>
+      <w:pPr>
+        <w:rPr>
+          <w:rFonts w:cstheme="minorHAnsi"/>
+        </w:rPr>
+      </w:pPr>
+      <w:r>
+        <w:rPr>
+          <w:rFonts w:cstheme="minorHAnsi"/>
+        </w:rPr>
+        <w:t xml:space="preserve">Below are screenshots demonstrating a full run of the application on the TXST Linux hosts Zeus and Eros. Please refer to the README.md file for instructions on how to build and run this application and the source code for implementation details. </w:t>
+      </w:r>
+    </w:p>
+    <w:p>
+      <w:pPr>
+        <w:keepNext/>
+        <w:jc w:val="both"/>
+      </w:pPr>
+      <w:r>
+        <w:lastRenderedPageBreak/>
+        <w:drawing>
+          <wp:inline distT="0" distB="0" distL="0" distR="0" wp14:anchorId="66CF61B2" wp14:editId="4C0608D7">
+            <wp:extent cx="5786015" cy="7917180"/>
+            <wp:effectExtent l="0" t="0" r="5715" b="7620"/>
+            <wp:docPr id="1" name="Picture 1" descr="Text&#10;&#10;Description automatically generated"/>
+            <wp:cNvGraphicFramePr>
+              <a:graphicFrameLocks xmlns:a="http://schemas.openxmlformats.org/drawingml/2006/main" noChangeAspect="1"/>
+            </wp:cNvGraphicFramePr>
+            <a:graphic xmlns:a="http://schemas.openxmlformats.org/drawingml/2006/main">
+              <a:graphicData uri="http://schemas.openxmlformats.org/drawingml/2006/picture">
+                <pic:pic xmlns:pic="http://schemas.openxmlformats.org/drawingml/2006/picture">
+                  <pic:nvPicPr>
+                    <pic:cNvPr id="1" name="Picture 1" descr="Text&#10;&#10;Description automatically generated"/>
+                    <pic:cNvPicPr/>
+                  </pic:nvPicPr>
+                  <pic:blipFill>
+                    <a:blip r:embed="rId10"/>
+                    <a:stretch>
+                      <a:fillRect/>
+                    </a:stretch>
+                  </pic:blipFill>
+                  <pic:spPr>
+                    <a:xfrm>
+                      <a:off x="0" y="0"/>
+                      <a:ext cx="5795800" cy="7930569"/>
+                    </a:xfrm>
+                    <a:prstGeom prst="rect">
+                      <a:avLst/>
+                    </a:prstGeom>
+                  </pic:spPr>
+                </pic:pic>
+              </a:graphicData>
+            </a:graphic>
+          </wp:inline>
+        </w:drawing>
+      </w:r>
+    </w:p>
+    <w:p>
+      <w:pPr>
+        <w:pStyle w:val="Caption"/>
+        <w:jc w:val="both"/>
+      </w:pPr>
+      <w:bookmarkStart w:id="4" w:name="_Toc74862182"/>
+      <w:r>
+        <w:t xml:space="preserve">Figure </w:t>
+      </w:r>
+      <w:fldSimple w:instr=" SEQ Figure \* ARABIC ">
+        <w:r>
+          <w:rPr>
+            <w:noProof/>
+          </w:rPr>
+          <w:t>1</w:t>
+        </w:r>
+      </w:fldSimple>
+      <w:r>
+        <w:t>: Build the project and start the server on Eros.</w:t>
+      </w:r>
+      <w:bookmarkEnd w:id="4"/>
+    </w:p>
+    <w:p/>
+    <w:p>
+      <w:pPr>
+        <w:keepNext/>
+      </w:pPr>
+      <w:r>
+        <w:drawing>
+          <wp:inline distT="0" distB="0" distL="0" distR="0" wp14:anchorId="01F53361" wp14:editId="0041CC1C">
+            <wp:extent cx="6920162" cy="5791200"/>
+            <wp:effectExtent l="0" t="0" r="0" b="0"/>
+            <wp:docPr id="2" name="Picture 2" descr="Text&#10;&#10;Description automatically generated"/>
+            <wp:cNvGraphicFramePr>
+              <a:graphicFrameLocks xmlns:a="http://schemas.openxmlformats.org/drawingml/2006/main" noChangeAspect="1"/>
+            </wp:cNvGraphicFramePr>
+            <a:graphic xmlns:a="http://schemas.openxmlformats.org/drawingml/2006/main">
+              <a:graphicData uri="http://schemas.openxmlformats.org/drawingml/2006/picture">
+                <pic:pic xmlns:pic="http://schemas.openxmlformats.org/drawingml/2006/picture">
+                  <pic:nvPicPr>
+                    <pic:cNvPr id="2" name="Picture 2" descr="Text&#10;&#10;Description automatically generated"/>
+                    <pic:cNvPicPr/>
+                  </pic:nvPicPr>
+                  <pic:blipFill>
+                    <a:blip r:embed="rId11"/>
+                    <a:stretch>
+                      <a:fillRect/>
+                    </a:stretch>
+                  </pic:blipFill>
+                  <pic:spPr>
+                    <a:xfrm>
+                      <a:off x="0" y="0"/>
+                      <a:ext cx="6928444" cy="5798131"/>
+                    </a:xfrm>
+                    <a:prstGeom prst="rect">
+                      <a:avLst/>
+                    </a:prstGeom>
+                  </pic:spPr>
+                </pic:pic>
+              </a:graphicData>
+            </a:graphic>
+          </wp:inline>
+        </w:drawing>
+      </w:r>
+    </w:p>
+    <w:p>
+      <w:pPr>
+        <w:pStyle w:val="Caption"/>
+      </w:pPr>
+      <w:bookmarkStart w:id="5" w:name="_Toc74862183"/>
+      <w:r>
+        <w:t xml:space="preserve">Figure </w:t>
+      </w:r>
+      <w:fldSimple w:instr=" SEQ Figure \* ARABIC ">
+        <w:r>
+          <w:rPr>
+            <w:noProof/>
+          </w:rPr>
+          <w:t>2</w:t>
+        </w:r>
+      </w:fldSimple>
+      <w:r>
+        <w:t>: Run the client on Zeus.</w:t>
+      </w:r>
+      <w:bookmarkEnd w:id="5"/>
+    </w:p>
+    <w:p/>
+    <w:p/>
+    <w:p/>
+    <w:p/>
+    <w:p/>
+    <w:p/>
+    <w:p/>
+    <w:p/>
+    <w:p>
+      <w:pPr>
+        <w:keepNext/>
+      </w:pPr>
+      <w:r>
+        <w:drawing>
+          <wp:inline distT="0" distB="0" distL="0" distR="0" wp14:anchorId="73015B5B" wp14:editId="0B27672C">
+            <wp:extent cx="6873002" cy="7048500"/>
+            <wp:effectExtent l="0" t="0" r="4445" b="0"/>
+            <wp:docPr id="3" name="Picture 3" descr="Text&#10;&#10;Description automatically generated"/>
+            <wp:cNvGraphicFramePr>
+              <a:graphicFrameLocks xmlns:a="http://schemas.openxmlformats.org/drawingml/2006/main" noChangeAspect="1"/>
+            </wp:cNvGraphicFramePr>
+            <a:graphic xmlns:a="http://schemas.openxmlformats.org/drawingml/2006/main">
+              <a:graphicData uri="http://schemas.openxmlformats.org/drawingml/2006/picture">
+                <pic:pic xmlns:pic="http://schemas.openxmlformats.org/drawingml/2006/picture">
+                  <pic:nvPicPr>
+                    <pic:cNvPr id="3" name="Picture 3" descr="Text&#10;&#10;Description automatically generated"/>
+                    <pic:cNvPicPr/>
+                  </pic:nvPicPr>
+                  <pic:blipFill>
+                    <a:blip r:embed="rId12"/>
+                    <a:stretch>
+                      <a:fillRect/>
+                    </a:stretch>
+                  </pic:blipFill>
+                  <pic:spPr>
+                    <a:xfrm>
+                      <a:off x="0" y="0"/>
+                      <a:ext cx="6882924" cy="7058675"/>
+                    </a:xfrm>
+                    <a:prstGeom prst="rect">
+                      <a:avLst/>
+                    </a:prstGeom>
+                  </pic:spPr>
+                </pic:pic>
+              </a:graphicData>
+            </a:graphic>
+          </wp:inline>
+        </w:drawing>
+      </w:r>
+    </w:p>
+    <w:p>
+      <w:pPr>
+        <w:pStyle w:val="Caption"/>
+      </w:pPr>
+      <w:bookmarkStart w:id="6" w:name="_Toc74862184"/>
+      <w:r>
+        <w:t xml:space="preserve">Figure </w:t>
+      </w:r>
+      <w:fldSimple w:instr=" SEQ Figure \* ARABIC ">
+        <w:r>
+          <w:rPr>
+            <w:noProof/>
+          </w:rPr>
+          <w:t>3</w:t>
+        </w:r>
+      </w:fldSimple>
+      <w:r>
+        <w:t>: Server on Eros processes client payload sent from Zeus.</w:t>
+      </w:r>
+      <w:bookmarkEnd w:id="6"/>
+    </w:p>
+    <w:p/>
+    <w:p>
+      <w:pPr>
+        <w:keepNext/>
+      </w:pPr>
+      <w:r>
+        <w:lastRenderedPageBreak/>
+        <w:drawing>
+          <wp:inline distT="0" distB="0" distL="0" distR="0" wp14:anchorId="57E77033" wp14:editId="53020420">
+            <wp:extent cx="6858000" cy="5005705"/>
+            <wp:effectExtent l="0" t="0" r="0" b="4445"/>
+            <wp:docPr id="4" name="Picture 4" descr="Text&#10;&#10;Description automatically generated"/>
+            <wp:cNvGraphicFramePr>
+              <a:graphicFrameLocks xmlns:a="http://schemas.openxmlformats.org/drawingml/2006/main" noChangeAspect="1"/>
+            </wp:cNvGraphicFramePr>
+            <a:graphic xmlns:a="http://schemas.openxmlformats.org/drawingml/2006/main">
+              <a:graphicData uri="http://schemas.openxmlformats.org/drawingml/2006/picture">
+                <pic:pic xmlns:pic="http://schemas.openxmlformats.org/drawingml/2006/picture">
+                  <pic:nvPicPr>
+                    <pic:cNvPr id="4" name="Picture 4" descr="Text&#10;&#10;Description automatically generated"/>
+                    <pic:cNvPicPr/>
+                  </pic:nvPicPr>
+                  <pic:blipFill>
+                    <a:blip r:embed="rId13"/>
+                    <a:stretch>
+                      <a:fillRect/>
+                    </a:stretch>
+                  </pic:blipFill>
+                  <pic:spPr>
+                    <a:xfrm>
+                      <a:off x="0" y="0"/>
+                      <a:ext cx="6858000" cy="5005705"/>
+                    </a:xfrm>
+                    <a:prstGeom prst="rect">
+                      <a:avLst/>
+                    </a:prstGeom>
+                  </pic:spPr>
+                </pic:pic>
+              </a:graphicData>
+            </a:graphic>
+          </wp:inline>
+        </w:drawing>
+      </w:r>
+    </w:p>
+    <w:p>
+      <w:pPr>
+        <w:pStyle w:val="Caption"/>
+      </w:pPr>
+      <w:bookmarkStart w:id="7" w:name="_Toc74862185"/>
+      <w:r>
+        <w:t xml:space="preserve">Figure </w:t>
+      </w:r>
+      <w:fldSimple w:instr=" SEQ Figure \* ARABIC ">
+        <w:r>
+          <w:rPr>
+            <w:noProof/>
+          </w:rPr>
+          <w:t>4</w:t>
+        </w:r>
+      </w:fldSimple>
+      <w:r>
+        <w:t xml:space="preserve">: New server socket opts after processing. Binary flags are inverted, numeric types are changed, </w:t>
+      </w:r>
+      <w:proofErr w:type="spellStart"/>
+      <w:r>
+        <w:t>timeval</w:t>
+      </w:r>
+      <w:proofErr w:type="spellEnd"/>
+      <w:r>
+        <w:t xml:space="preserve"> is set to sec = 1 and </w:t>
+      </w:r>
+      <w:proofErr w:type="spellStart"/>
+      <w:r>
+        <w:t>usec</w:t>
+      </w:r>
+      <w:proofErr w:type="spellEnd"/>
+      <w:r>
+        <w:t xml:space="preserve"> = 50000, Linger is kept intentionally the same.</w:t>
+      </w:r>
+      <w:bookmarkEnd w:id="7"/>
+    </w:p>
+    <w:p>
+      <w:pPr>
+        <w:keepNext/>
+      </w:pPr>
+      <w:r>
+        <w:drawing>
+          <wp:inline distT="0" distB="0" distL="0" distR="0" wp14:anchorId="618E33AE" wp14:editId="594C2B43">
+            <wp:extent cx="3915321" cy="1257475"/>
+            <wp:effectExtent l="0" t="0" r="9525" b="0"/>
+            <wp:docPr id="5" name="Picture 5" descr="A screenshot of a computer&#10;&#10;Description automatically generated with low confidence"/>
+            <wp:cNvGraphicFramePr>
+              <a:graphicFrameLocks xmlns:a="http://schemas.openxmlformats.org/drawingml/2006/main" noChangeAspect="1"/>
+            </wp:cNvGraphicFramePr>
+            <a:graphic xmlns:a="http://schemas.openxmlformats.org/drawingml/2006/main">
+              <a:graphicData uri="http://schemas.openxmlformats.org/drawingml/2006/picture">
+                <pic:pic xmlns:pic="http://schemas.openxmlformats.org/drawingml/2006/picture">
+                  <pic:nvPicPr>
+                    <pic:cNvPr id="5" name="Picture 5" descr="A screenshot of a computer&#10;&#10;Description automatically generated with low confidence"/>
+                    <pic:cNvPicPr/>
+                  </pic:nvPicPr>
+                  <pic:blipFill>
+                    <a:blip r:embed="rId14"/>
+                    <a:stretch>
+                      <a:fillRect/>
+                    </a:stretch>
+                  </pic:blipFill>
+                  <pic:spPr>
+                    <a:xfrm>
+                      <a:off x="0" y="0"/>
+                      <a:ext cx="3915321" cy="1257475"/>
+                    </a:xfrm>
+                    <a:prstGeom prst="rect">
+                      <a:avLst/>
+                    </a:prstGeom>
+                  </pic:spPr>
+                </pic:pic>
+              </a:graphicData>
+            </a:graphic>
+          </wp:inline>
+        </w:drawing>
+      </w:r>
+    </w:p>
+    <w:p>
+      <w:pPr>
+        <w:pStyle w:val="Caption"/>
+      </w:pPr>
+      <w:bookmarkStart w:id="8" w:name="_Toc74862186"/>
+      <w:r>
+        <w:t xml:space="preserve">Figure </w:t>
+      </w:r>
+      <w:fldSimple w:instr=" SEQ Figure \* ARABIC ">
+        <w:r>
+          <w:rPr>
+            <w:noProof/>
+          </w:rPr>
+          <w:t>5</w:t>
+        </w:r>
+      </w:fldSimple>
+      <w:r>
+        <w:t xml:space="preserve">: Shutting down the server with Ctrl + C. </w:t>
+      </w:r>
+      <w:proofErr w:type="gramStart"/>
+      <w:r>
+        <w:t>Also</w:t>
+      </w:r>
+      <w:proofErr w:type="gramEnd"/>
+      <w:r>
+        <w:t xml:space="preserve"> Ctrl + Z may be used, or the Linux kill command.</w:t>
+      </w:r>
+      <w:bookmarkEnd w:id="8"/>
+    </w:p>
+    <w:p/>
+    <w:p/>
+    <w:p/>
+    <w:p/>
+    <w:p/>
+    <w:p>
+      <w:pPr>
+        <w:pStyle w:val="Heading1"/>
+      </w:pPr>
+      <w:bookmarkStart w:id="9" w:name="_Toc74862162"/>
+      <w:r>
+        <w:t>References</w:t>
+      </w:r>
+      <w:bookmarkEnd w:id="9"/>
+    </w:p>
+    <w:p/>
+    <w:p>
+      <w:pPr>
+        <w:spacing w:after="0"/>
+        <w:contextualSpacing/>
+      </w:pPr>
+      <w:r>
+        <w:t>[1] </w:t>
+      </w:r>
+      <w:hyperlink r:id="rId15" w:history="1">
+        <w:r>
+          <w:rPr>
+            <w:rStyle w:val="Hyperlink"/>
+          </w:rPr>
+          <w:t>https://stackoverflow.com/questions/9402254/how-do-you-run-a-function-on-exit-in-c</w:t>
+        </w:r>
+      </w:hyperlink>
       <w:r>
         <w:br/>
-      </w:r>
-    </w:p>
-    <w:p>
-      <w:r>
-        <w:t xml:space="preserve">When setting socket options to new values, we must be mindful. SO_SNDBUF and SO_RCVBUF have an upper limit, which if exceeded will ignore the value we are trying to use. Otherwise, if we set it to 50,000 for example, the value displayed will be double – 100,000. Likewise, if we set it to 40,000 the value displayed will be 80,000. </w:t>
-      </w:r>
-    </w:p>
-    <w:p>
-      <w:r>
-        <w:t xml:space="preserve">Please also note that some options may not be changed – either the protocol is not </w:t>
+        <w:t>[2] </w:t>
+      </w:r>
+      <w:hyperlink r:id="rId16" w:anchor="so_broadcast-socket-option" w:history="1">
+        <w:r>
+          <w:rPr>
+            <w:rStyle w:val="Hyperlink"/>
+          </w:rPr>
+          <w:t>https://notes.shichao.io/unp/ch7/#so_broadcast-socket-option</w:t>
+        </w:r>
+      </w:hyperlink>
+      <w:r>
+        <w:br/>
+        <w:t>[3] </w:t>
+      </w:r>
+      <w:hyperlink r:id="rId17" w:history="1">
+        <w:r>
+          <w:rPr>
+            <w:rStyle w:val="Hyperlink"/>
+          </w:rPr>
+          <w:t>https://www.bogotobogo.com/cplusplus/sockets_server_client.php</w:t>
+        </w:r>
+      </w:hyperlink>
+      <w:r>
+        <w:br/>
+        <w:t>[4] </w:t>
+      </w:r>
+      <w:hyperlink r:id="rId18" w:history="1">
+        <w:r>
+          <w:rPr>
+            <w:rStyle w:val="Hyperlink"/>
+          </w:rPr>
+          <w:t>https://www.beej.us/guide/bgnet/html/</w:t>
+        </w:r>
+      </w:hyperlink>
+      <w:r>
+        <w:br/>
+        <w:t>[5] </w:t>
+      </w:r>
+      <w:hyperlink r:id="rId19" w:history="1">
+        <w:r>
+          <w:rPr>
+            <w:rStyle w:val="Hyperlink"/>
+          </w:rPr>
+          <w:t>https://smartbear.com/blog/develop/the-biggest-changes-in-c11-and-why-you-should-care/</w:t>
+        </w:r>
+      </w:hyperlink>
+      <w:r>
+        <w:t> </w:t>
+      </w:r>
+    </w:p>
+    <w:p>
+      <w:pPr>
+        <w:spacing w:after="0"/>
+        <w:contextualSpacing/>
+      </w:pPr>
+      <w:r>
+        <w:t>[6] </w:t>
+      </w:r>
+      <w:hyperlink r:id="rId20" w:history="1">
+        <w:r>
+          <w:rPr>
+            <w:rStyle w:val="Hyperlink"/>
+          </w:rPr>
+          <w:t>https://stackoverflow.com/questions/4654636/how-to-determine-if-a-string-is-a-number-with-c</w:t>
+        </w:r>
+      </w:hyperlink>
+      <w:r>
+        <w:t> </w:t>
+      </w:r>
+    </w:p>
+    <w:p>
+      <w:pPr>
+        <w:spacing w:after="0"/>
+        <w:contextualSpacing/>
+      </w:pPr>
+      <w:r>
+        <w:t>[7] </w:t>
+      </w:r>
+      <w:hyperlink r:id="rId21" w:history="1">
+        <w:r>
+          <w:rPr>
+            <w:rStyle w:val="Hyperlink"/>
+          </w:rPr>
+          <w:t>https://linux.die.net/man/7/tcp</w:t>
+        </w:r>
+      </w:hyperlink>
+      <w:r>
+        <w:br/>
+        <w:t xml:space="preserve">[8] W. R. Stevens, Bill </w:t>
+      </w:r>
+      <w:proofErr w:type="spellStart"/>
+      <w:r>
+        <w:t>Fenner</w:t>
+      </w:r>
+      <w:proofErr w:type="spellEnd"/>
+      <w:r>
+        <w:t xml:space="preserve">, and Andrew M. </w:t>
+      </w:r>
+      <w:proofErr w:type="spellStart"/>
+      <w:r>
+        <w:t>Rudoff</w:t>
+      </w:r>
+      <w:proofErr w:type="spellEnd"/>
+      <w:r>
+        <w:t>. UNIX Network Programming – Networking APIs: Sockets and XTI (</w:t>
       </w:r>
       <w:proofErr w:type="gramStart"/>
       <w:r>
-        <w:t>available</w:t>
+        <w:t>3nd</w:t>
       </w:r>
       <w:proofErr w:type="gramEnd"/>
       <w:r>
-        <w:t xml:space="preserve"> or the server restricts access and modification fails with </w:t>
-      </w:r>
-      <w:r>
-        <w:t xml:space="preserve">“Permission denied.” This occurs for SO_DEBUG, SO_TYPE, SO_SNDLOWAT, and TCP_MAXSEG. </w:t>
-      </w:r>
-    </w:p>
-    <w:p>
-      <w:r>
-        <w:t>TCP_MAXSEG</w:t>
-      </w:r>
-      <w:r>
-        <w:t>: “</w:t>
-      </w:r>
-      <w:r>
-        <w:t>The maximum segment size for outgoing TCP packets. In Linux 2.2 and earlier, and in Linux 2.6.28 and later, if this option is set before connection establishment, it also changes the MSS value announced to the other end in the initial packet. Values greater than the (eventual) interface MTU have no effect. TCP will also impose its minimum and maximum bounds over the value provided.</w:t>
-      </w:r>
-      <w:r>
-        <w:t>”</w:t>
-      </w:r>
-    </w:p>
-    <w:p>
-      <w:hyperlink r:id="rId7" w:history="1">
-        <w:r>
-          <w:rPr>
-            <w:rStyle w:val="Hyperlink"/>
-          </w:rPr>
-          <w:t>https://linux.die.net/man/7/tcp</w:t>
-        </w:r>
-      </w:hyperlink>
-      <w:r>
-        <w:t xml:space="preserve"> </w:t>
-      </w:r>
-    </w:p>
-    <w:p/>
+        <w:t xml:space="preserve"> ed.). Addison-Wesley, 2004. ISBN: 0-13-141155-1.</w:t>
+      </w:r>
+    </w:p>
+    <w:p>
+      <w:pPr>
+        <w:spacing w:after="0"/>
+        <w:contextualSpacing/>
+      </w:pPr>
+    </w:p>
+    <w:p>
+      <w:pPr>
+        <w:spacing w:after="0"/>
+        <w:contextualSpacing/>
+      </w:pPr>
+    </w:p>
+    <w:p>
+      <w:pPr>
+        <w:spacing w:after="0"/>
+        <w:contextualSpacing/>
+      </w:pPr>
+    </w:p>
+    <w:p>
+      <w:pPr>
+        <w:spacing w:after="0"/>
+        <w:contextualSpacing/>
+        <w:jc w:val="center"/>
+      </w:pPr>
+    </w:p>
+    <w:p>
+      <w:pPr>
+        <w:spacing w:after="0"/>
+        <w:contextualSpacing/>
+        <w:jc w:val="center"/>
+      </w:pPr>
+    </w:p>
+    <w:p>
+      <w:pPr>
+        <w:spacing w:after="0"/>
+        <w:contextualSpacing/>
+        <w:jc w:val="center"/>
+      </w:pPr>
+    </w:p>
+    <w:p>
+      <w:pPr>
+        <w:spacing w:after="0"/>
+        <w:contextualSpacing/>
+        <w:jc w:val="center"/>
+      </w:pPr>
+    </w:p>
+    <w:p>
+      <w:pPr>
+        <w:spacing w:after="0"/>
+        <w:contextualSpacing/>
+        <w:jc w:val="center"/>
+      </w:pPr>
+    </w:p>
+    <w:p>
+      <w:pPr>
+        <w:spacing w:after="0"/>
+        <w:contextualSpacing/>
+        <w:jc w:val="center"/>
+      </w:pPr>
+      <w:r>
+        <w:t>--- NOTHING FOLLOWS ---</w:t>
+      </w:r>
+    </w:p>
+    <w:p>
+      <w:pPr>
+        <w:spacing w:after="0"/>
+        <w:contextualSpacing/>
+      </w:pPr>
+    </w:p>
     <w:sectPr>
-      <w:headerReference w:type="default" r:id="rId8"/>
-      <w:footerReference w:type="default" r:id="rId9"/>
+      <w:headerReference w:type="default" r:id="rId22"/>
+      <w:footerReference w:type="default" r:id="rId23"/>
       <w:pgSz w:w="12240" w:h="15840"/>
-      <w:pgMar w:top="1440" w:right="1440" w:bottom="1440" w:left="1440" w:header="720" w:footer="720" w:gutter="0"/>
+      <w:pgMar w:top="720" w:right="720" w:bottom="720" w:left="720" w:header="720" w:footer="720" w:gutter="0"/>
       <w:cols w:space="720"/>
       <w:docGrid w:linePitch="360"/>
     </w:sectPr>
@@ -271,6 +2021,7 @@
         <w:docPartUnique/>
       </w:docPartObj>
     </w:sdtPr>
+    <w:sdtEndPr/>
     <w:sdtContent>
       <w:sdt>
         <w:sdtPr>
@@ -280,6 +2031,7 @@
             <w:docPartUnique/>
           </w:docPartObj>
         </w:sdtPr>
+        <w:sdtEndPr/>
         <w:sdtContent>
           <w:p>
             <w:pPr>
@@ -1000,6 +2752,49 @@
     <w:name w:val="Normal"/>
     <w:qFormat/>
   </w:style>
+  <w:style w:type="paragraph" w:styleId="Heading1">
+    <w:name w:val="heading 1"/>
+    <w:basedOn w:val="Normal"/>
+    <w:next w:val="Normal"/>
+    <w:link w:val="Heading1Char"/>
+    <w:uiPriority w:val="9"/>
+    <w:qFormat/>
+    <w:rsid w:val="00C73A6E"/>
+    <w:pPr>
+      <w:keepNext/>
+      <w:keepLines/>
+      <w:spacing w:before="240" w:after="0"/>
+      <w:outlineLvl w:val="0"/>
+    </w:pPr>
+    <w:rPr>
+      <w:rFonts w:asciiTheme="majorHAnsi" w:eastAsiaTheme="majorEastAsia" w:hAnsiTheme="majorHAnsi" w:cstheme="majorBidi"/>
+      <w:color w:val="2F5496" w:themeColor="accent1" w:themeShade="BF"/>
+      <w:sz w:val="32"/>
+      <w:szCs w:val="32"/>
+    </w:rPr>
+  </w:style>
+  <w:style w:type="paragraph" w:styleId="Heading2">
+    <w:name w:val="heading 2"/>
+    <w:basedOn w:val="Normal"/>
+    <w:next w:val="Normal"/>
+    <w:link w:val="Heading2Char"/>
+    <w:uiPriority w:val="9"/>
+    <w:unhideWhenUsed/>
+    <w:qFormat/>
+    <w:rsid w:val="00C73A6E"/>
+    <w:pPr>
+      <w:keepNext/>
+      <w:keepLines/>
+      <w:spacing w:before="40" w:after="0"/>
+      <w:outlineLvl w:val="1"/>
+    </w:pPr>
+    <w:rPr>
+      <w:rFonts w:asciiTheme="majorHAnsi" w:eastAsiaTheme="majorEastAsia" w:hAnsiTheme="majorHAnsi" w:cstheme="majorBidi"/>
+      <w:color w:val="2F5496" w:themeColor="accent1" w:themeShade="BF"/>
+      <w:sz w:val="26"/>
+      <w:szCs w:val="26"/>
+    </w:rPr>
+  </w:style>
   <w:style w:type="character" w:default="1" w:styleId="DefaultParagraphFont">
     <w:name w:val="Default Paragraph Font"/>
     <w:uiPriority w:val="1"/>
@@ -1092,6 +2887,99 @@
       <w:color w:val="605E5C"/>
       <w:shd w:val="clear" w:color="auto" w:fill="E1DFDD"/>
     </w:rPr>
+  </w:style>
+  <w:style w:type="character" w:customStyle="1" w:styleId="Heading2Char">
+    <w:name w:val="Heading 2 Char"/>
+    <w:basedOn w:val="DefaultParagraphFont"/>
+    <w:link w:val="Heading2"/>
+    <w:uiPriority w:val="9"/>
+    <w:rsid w:val="00C73A6E"/>
+    <w:rPr>
+      <w:rFonts w:asciiTheme="majorHAnsi" w:eastAsiaTheme="majorEastAsia" w:hAnsiTheme="majorHAnsi" w:cstheme="majorBidi"/>
+      <w:color w:val="2F5496" w:themeColor="accent1" w:themeShade="BF"/>
+      <w:sz w:val="26"/>
+      <w:szCs w:val="26"/>
+    </w:rPr>
+  </w:style>
+  <w:style w:type="character" w:customStyle="1" w:styleId="Heading1Char">
+    <w:name w:val="Heading 1 Char"/>
+    <w:basedOn w:val="DefaultParagraphFont"/>
+    <w:link w:val="Heading1"/>
+    <w:uiPriority w:val="9"/>
+    <w:rsid w:val="00C73A6E"/>
+    <w:rPr>
+      <w:rFonts w:asciiTheme="majorHAnsi" w:eastAsiaTheme="majorEastAsia" w:hAnsiTheme="majorHAnsi" w:cstheme="majorBidi"/>
+      <w:color w:val="2F5496" w:themeColor="accent1" w:themeShade="BF"/>
+      <w:sz w:val="32"/>
+      <w:szCs w:val="32"/>
+    </w:rPr>
+  </w:style>
+  <w:style w:type="paragraph" w:styleId="Caption">
+    <w:name w:val="caption"/>
+    <w:basedOn w:val="Normal"/>
+    <w:next w:val="Normal"/>
+    <w:uiPriority w:val="35"/>
+    <w:unhideWhenUsed/>
+    <w:qFormat/>
+    <w:rsid w:val="00C73A6E"/>
+    <w:pPr>
+      <w:spacing w:after="200" w:line="240" w:lineRule="auto"/>
+    </w:pPr>
+    <w:rPr>
+      <w:i/>
+      <w:iCs/>
+      <w:color w:val="44546A" w:themeColor="text2"/>
+      <w:sz w:val="18"/>
+      <w:szCs w:val="18"/>
+    </w:rPr>
+  </w:style>
+  <w:style w:type="paragraph" w:styleId="TOCHeading">
+    <w:name w:val="TOC Heading"/>
+    <w:basedOn w:val="Heading1"/>
+    <w:next w:val="Normal"/>
+    <w:uiPriority w:val="39"/>
+    <w:unhideWhenUsed/>
+    <w:qFormat/>
+    <w:rsid w:val="004761DA"/>
+    <w:pPr>
+      <w:outlineLvl w:val="9"/>
+    </w:pPr>
+  </w:style>
+  <w:style w:type="paragraph" w:styleId="TOC1">
+    <w:name w:val="toc 1"/>
+    <w:basedOn w:val="Normal"/>
+    <w:next w:val="Normal"/>
+    <w:autoRedefine/>
+    <w:uiPriority w:val="39"/>
+    <w:unhideWhenUsed/>
+    <w:rsid w:val="004761DA"/>
+    <w:pPr>
+      <w:spacing w:after="100"/>
+    </w:pPr>
+  </w:style>
+  <w:style w:type="paragraph" w:styleId="TOC2">
+    <w:name w:val="toc 2"/>
+    <w:basedOn w:val="Normal"/>
+    <w:next w:val="Normal"/>
+    <w:autoRedefine/>
+    <w:uiPriority w:val="39"/>
+    <w:unhideWhenUsed/>
+    <w:rsid w:val="004761DA"/>
+    <w:pPr>
+      <w:spacing w:after="100"/>
+      <w:ind w:left="220"/>
+    </w:pPr>
+  </w:style>
+  <w:style w:type="paragraph" w:styleId="TableofFigures">
+    <w:name w:val="table of figures"/>
+    <w:basedOn w:val="Normal"/>
+    <w:next w:val="Normal"/>
+    <w:uiPriority w:val="99"/>
+    <w:unhideWhenUsed/>
+    <w:rsid w:val="004761DA"/>
+    <w:pPr>
+      <w:spacing w:after="0"/>
+    </w:pPr>
   </w:style>
 </w:styles>
 </file>
@@ -1389,4 +3277,16 @@
     </a:ext>
   </a:extLst>
 </a:theme>
+</file>
+
+<file path=customXml/item1.xml><?xml version="1.0" encoding="utf-8"?>
+<b:Sources xmlns:b="http://schemas.openxmlformats.org/officeDocument/2006/bibliography" xmlns="http://schemas.openxmlformats.org/officeDocument/2006/bibliography" SelectedStyle="\APASixthEditionOfficeOnline.xsl" StyleName="APA" Version="6"/>
+</file>
+
+<file path=customXml/itemProps1.xml><?xml version="1.0" encoding="utf-8"?>
+<ds:datastoreItem xmlns:ds="http://schemas.openxmlformats.org/officeDocument/2006/customXml" ds:itemID="{3B034A7A-CCB4-43F8-BECD-7AF3A8E1BE86}">
+  <ds:schemaRefs>
+    <ds:schemaRef ds:uri="http://schemas.openxmlformats.org/officeDocument/2006/bibliography"/>
+  </ds:schemaRefs>
+</ds:datastoreItem>
 </file>
</xml_diff>